<commit_message>
Update Demo Ansible in Lab On Demand.v2.docx
</commit_message>
<xml_diff>
--- a/lod/___BETA/Demo Ansible in Lab On Demand.v2.docx
+++ b/lod/___BETA/Demo Ansible in Lab On Demand.v2.docx
@@ -113,14 +113,14 @@
                         </a:ln>
                         <a:extLst>
                           <a:ext uri="{909E8E84-426E-40dd-AFC4-6F175D3DCCD1}">
-                            <a14:hiddenFill xmlns="" xmlns:mo="http://schemas.microsoft.com/office/mac/office/2008/main" xmlns:mv="urn:schemas-microsoft-com:mac:vml" xmlns:o="urn:schemas-microsoft-com:office:office" xmlns:v="urn:schemas-microsoft-com:vml" xmlns:w10="urn:schemas-microsoft-com:office:word" xmlns:w="http://schemas.openxmlformats.org/wordprocessingml/2006/main" xmlns:a14="http://schemas.microsoft.com/office/drawing/2010/main" xmlns:w16cid="http://schemas.microsoft.com/office/word/2016/wordml/cid" xmlns:am3d="http://schemas.microsoft.com/office/drawing/2017/model3d" xmlns:aink="http://schemas.microsoft.com/office/drawing/2016/ink" xmlns:cx8="http://schemas.microsoft.com/office/drawing/2016/5/14/chartex" xmlns:cx7="http://schemas.microsoft.com/office/drawing/2016/5/13/chartex" xmlns:cx6="http://schemas.microsoft.com/office/drawing/2016/5/12/chartex" xmlns:cx5="http://schemas.microsoft.com/office/drawing/2016/5/11/chartex" xmlns:cx4="http://schemas.microsoft.com/office/drawing/2016/5/10/chartex" xmlns:cx3="http://schemas.microsoft.com/office/drawing/2016/5/9/chartex" xmlns:cx2="http://schemas.microsoft.com/office/drawing/2015/10/21/chartex">
+                            <a14:hiddenFill xmlns:cx2="http://schemas.microsoft.com/office/drawing/2015/10/21/chartex" xmlns:cx3="http://schemas.microsoft.com/office/drawing/2016/5/9/chartex" xmlns:cx4="http://schemas.microsoft.com/office/drawing/2016/5/10/chartex" xmlns:cx5="http://schemas.microsoft.com/office/drawing/2016/5/11/chartex" xmlns:cx6="http://schemas.microsoft.com/office/drawing/2016/5/12/chartex" xmlns:cx7="http://schemas.microsoft.com/office/drawing/2016/5/13/chartex" xmlns:cx8="http://schemas.microsoft.com/office/drawing/2016/5/14/chartex" xmlns:aink="http://schemas.microsoft.com/office/drawing/2016/ink" xmlns:am3d="http://schemas.microsoft.com/office/drawing/2017/model3d" xmlns:w16cid="http://schemas.microsoft.com/office/word/2016/wordml/cid" xmlns:a14="http://schemas.microsoft.com/office/drawing/2010/main" xmlns:w="http://schemas.openxmlformats.org/wordprocessingml/2006/main" xmlns:w10="urn:schemas-microsoft-com:office:word" xmlns:v="urn:schemas-microsoft-com:vml" xmlns:o="urn:schemas-microsoft-com:office:office" xmlns:mv="urn:schemas-microsoft-com:mac:vml" xmlns:mo="http://schemas.microsoft.com/office/mac/office/2008/main" xmlns="">
                               <a:solidFill>
                                 <a:srgbClr val="FFFFFF"/>
                               </a:solidFill>
                             </a14:hiddenFill>
                           </a:ext>
                           <a:ext uri="{91240B29-F687-4f45-9708-019B960494DF}">
-                            <a14:hiddenLine xmlns="" xmlns:mo="http://schemas.microsoft.com/office/mac/office/2008/main" xmlns:mv="urn:schemas-microsoft-com:mac:vml" xmlns:o="urn:schemas-microsoft-com:office:office" xmlns:v="urn:schemas-microsoft-com:vml" xmlns:w10="urn:schemas-microsoft-com:office:word" xmlns:w="http://schemas.openxmlformats.org/wordprocessingml/2006/main" xmlns:a14="http://schemas.microsoft.com/office/drawing/2010/main" xmlns:w16cid="http://schemas.microsoft.com/office/word/2016/wordml/cid" xmlns:am3d="http://schemas.microsoft.com/office/drawing/2017/model3d" xmlns:aink="http://schemas.microsoft.com/office/drawing/2016/ink" xmlns:cx8="http://schemas.microsoft.com/office/drawing/2016/5/14/chartex" xmlns:cx7="http://schemas.microsoft.com/office/drawing/2016/5/13/chartex" xmlns:cx6="http://schemas.microsoft.com/office/drawing/2016/5/12/chartex" xmlns:cx5="http://schemas.microsoft.com/office/drawing/2016/5/11/chartex" xmlns:cx4="http://schemas.microsoft.com/office/drawing/2016/5/10/chartex" xmlns:cx3="http://schemas.microsoft.com/office/drawing/2016/5/9/chartex" xmlns:cx2="http://schemas.microsoft.com/office/drawing/2015/10/21/chartex" w="9525">
+                            <a14:hiddenLine xmlns:cx2="http://schemas.microsoft.com/office/drawing/2015/10/21/chartex" xmlns:cx3="http://schemas.microsoft.com/office/drawing/2016/5/9/chartex" xmlns:cx4="http://schemas.microsoft.com/office/drawing/2016/5/10/chartex" xmlns:cx5="http://schemas.microsoft.com/office/drawing/2016/5/11/chartex" xmlns:cx6="http://schemas.microsoft.com/office/drawing/2016/5/12/chartex" xmlns:cx7="http://schemas.microsoft.com/office/drawing/2016/5/13/chartex" xmlns:cx8="http://schemas.microsoft.com/office/drawing/2016/5/14/chartex" xmlns:aink="http://schemas.microsoft.com/office/drawing/2016/ink" xmlns:am3d="http://schemas.microsoft.com/office/drawing/2017/model3d" xmlns:w16cid="http://schemas.microsoft.com/office/word/2016/wordml/cid" xmlns:a14="http://schemas.microsoft.com/office/drawing/2010/main" xmlns:w="http://schemas.openxmlformats.org/wordprocessingml/2006/main" xmlns:w10="urn:schemas-microsoft-com:office:word" xmlns:v="urn:schemas-microsoft-com:vml" xmlns:o="urn:schemas-microsoft-com:office:office" xmlns:mv="urn:schemas-microsoft-com:mac:vml" xmlns:mo="http://schemas.microsoft.com/office/mac/office/2008/main" xmlns="" w="9525">
                               <a:solidFill>
                                 <a:srgbClr val="000000"/>
                               </a:solidFill>
@@ -2999,10 +2999,7 @@
         <w:shd w:val="clear" w:color="auto" w:fill="D9D9D9" w:themeFill="background1" w:themeFillShade="D9"/>
       </w:pPr>
       <w:r>
-        <w:t>+----[SHA256]-----+</w:t>
-      </w:r>
-      <w:r>
-        <w:t xml:space="preserve"> </w:t>
+        <w:t xml:space="preserve">+----[SHA256]-----+ </w:t>
       </w:r>
     </w:p>
     <w:p>
@@ -4254,7 +4251,21 @@
           <w:b/>
           <w:bCs/>
         </w:rPr>
-        <w:t>ansible prod -a "docker image ls"</w:t>
+        <w:t>ansible prod -a "docker image ls</w:t>
+      </w:r>
+      <w:r>
+        <w:rPr>
+          <w:b/>
+          <w:bCs/>
+        </w:rPr>
+        <w:t xml:space="preserve"> ubuntu</w:t>
+      </w:r>
+      <w:r>
+        <w:rPr>
+          <w:b/>
+          <w:bCs/>
+        </w:rPr>
+        <w:t>"</w:t>
       </w:r>
     </w:p>
     <w:p>
@@ -4406,25 +4417,6 @@
           <w:color w:val="FFFF00"/>
         </w:rPr>
         <w:t>REPOSITORY          TAG                 IMAGE ID            CREATED             SIZE</w:t>
-      </w:r>
-    </w:p>
-    <w:p>
-      <w:pPr>
-        <w:pStyle w:val="ConsoleBlockSmall"/>
-        <w:shd w:val="clear" w:color="auto" w:fill="D9D9D9" w:themeFill="background1" w:themeFillShade="D9"/>
-        <w:rPr>
-          <w:b/>
-          <w:bCs/>
-          <w:color w:val="FFFF00"/>
-        </w:rPr>
-      </w:pPr>
-      <w:r>
-        <w:rPr>
-          <w:b/>
-          <w:bCs/>
-          <w:color w:val="FFFF00"/>
-        </w:rPr>
-        <w:t>lpauls/ansible      latest              0c3f1d444c7c        4 minutes ago       1.17GB</w:t>
       </w:r>
     </w:p>
     <w:p>
@@ -4984,27 +4976,14 @@
       <w:r>
         <w:t xml:space="preserve">Figure </w:t>
       </w:r>
-      <w:r>
-        <w:fldChar w:fldCharType="begin"/>
-      </w:r>
-      <w:r>
-        <w:instrText xml:space="preserve"> SEQ Figure \* ARABIC </w:instrText>
-      </w:r>
-      <w:r>
-        <w:fldChar w:fldCharType="separate"/>
-      </w:r>
-      <w:r>
-        <w:rPr>
-          <w:noProof/>
-        </w:rPr>
-        <w:t>1</w:t>
-      </w:r>
-      <w:r>
-        <w:rPr>
-          <w:noProof/>
-        </w:rPr>
-        <w:fldChar w:fldCharType="end"/>
-      </w:r>
+      <w:fldSimple w:instr=" SEQ Figure \* ARABIC ">
+        <w:r>
+          <w:rPr>
+            <w:noProof/>
+          </w:rPr>
+          <w:t>1</w:t>
+        </w:r>
+      </w:fldSimple>
       <w:r>
         <w:t xml:space="preserve"> Playbook to configure the ONTAP Cluster using calls to </w:t>
       </w:r>
@@ -5185,27 +5164,14 @@
       <w:r>
         <w:t xml:space="preserve">Figure </w:t>
       </w:r>
-      <w:r>
-        <w:fldChar w:fldCharType="begin"/>
-      </w:r>
-      <w:r>
-        <w:instrText xml:space="preserve"> SEQ Figure \* ARABIC </w:instrText>
-      </w:r>
-      <w:r>
-        <w:fldChar w:fldCharType="separate"/>
-      </w:r>
-      <w:r>
-        <w:rPr>
-          <w:noProof/>
-        </w:rPr>
-        <w:t>2</w:t>
-      </w:r>
-      <w:r>
-        <w:rPr>
-          <w:noProof/>
-        </w:rPr>
-        <w:fldChar w:fldCharType="end"/>
-      </w:r>
+      <w:fldSimple w:instr=" SEQ Figure \* ARABIC ">
+        <w:r>
+          <w:rPr>
+            <w:noProof/>
+          </w:rPr>
+          <w:t>2</w:t>
+        </w:r>
+      </w:fldSimple>
       <w:r>
         <w:t xml:space="preserve"> </w:t>
       </w:r>
@@ -8090,17 +8056,29 @@
     <w:p>
       <w:pPr>
         <w:pStyle w:val="Heading2"/>
+        <w:rPr>
+          <w:color w:val="FF0000"/>
+        </w:rPr>
       </w:pPr>
       <w:bookmarkStart w:id="14" w:name="_Toc18599590"/>
       <w:r>
+        <w:rPr>
+          <w:color w:val="FF0000"/>
+        </w:rPr>
         <w:t xml:space="preserve">Using </w:t>
       </w:r>
       <w:proofErr w:type="spellStart"/>
       <w:r>
+        <w:rPr>
+          <w:color w:val="FF0000"/>
+        </w:rPr>
         <w:t>Ansible</w:t>
       </w:r>
       <w:proofErr w:type="spellEnd"/>
       <w:r>
+        <w:rPr>
+          <w:color w:val="FF0000"/>
+        </w:rPr>
         <w:t xml:space="preserve"> to Deploy Trident</w:t>
       </w:r>
       <w:bookmarkEnd w:id="14"/>
@@ -8265,6 +8243,9 @@
       <w:r>
         <w:t xml:space="preserve">The playbook will </w:t>
       </w:r>
+      <w:r>
+        <w:t xml:space="preserve">use </w:t>
+      </w:r>
       <w:proofErr w:type="spellStart"/>
       <w:r>
         <w:t>docker</w:t>
@@ -8369,6 +8350,12 @@
         </w:rPr>
         <w:t>"</w:t>
       </w:r>
+    </w:p>
+    <w:p>
+      <w:pPr>
+        <w:pStyle w:val="BodyText"/>
+        <w:jc w:val="both"/>
+      </w:pPr>
     </w:p>
     <w:p>
       <w:pPr>
@@ -8726,6 +8713,7 @@
         <w:rPr>
           <w:u w:val="single"/>
         </w:rPr>
+        <w:lastRenderedPageBreak/>
         <w:t>Customize the Web Server</w:t>
       </w:r>
       <w:r>
@@ -8770,7 +8758,6 @@
           <w:u w:val="single"/>
           <w:lang w:bidi="ar-SA"/>
         </w:rPr>
-        <w:lastRenderedPageBreak/>
         <w:t>Create a Snapshot backup of the Web Server Content</w:t>
       </w:r>
       <w:r>
@@ -9203,6 +9190,7 @@
           <w:color w:val="FFFF00"/>
         </w:rPr>
       </w:pPr>
+      <w:bookmarkStart w:id="15" w:name="_GoBack"/>
       <w:r>
         <w:rPr>
           <w:b/>
@@ -9217,6 +9205,7 @@
         </w:rPr>
         <w:br/>
       </w:r>
+      <w:bookmarkEnd w:id="15"/>
       <w:r>
         <w:rPr>
           <w:b/>
@@ -9573,7 +9562,6 @@
           <w:sz w:val="14"/>
         </w:rPr>
       </w:pPr>
-      <w:bookmarkStart w:id="15" w:name="_GoBack"/>
       <w:r>
         <w:rPr>
           <w:b/>
@@ -9583,7 +9571,6 @@
         <w:t>rhel1 | CHANGED | rc=0 &gt;&gt;</w:t>
       </w:r>
     </w:p>
-    <w:bookmarkEnd w:id="15"/>
     <w:p>
       <w:pPr>
         <w:pStyle w:val="ConsoleBlockSmall"/>
@@ -12963,27 +12950,14 @@
         <w:lastRenderedPageBreak/>
         <w:t xml:space="preserve">Table </w:t>
       </w:r>
-      <w:r>
-        <w:fldChar w:fldCharType="begin"/>
-      </w:r>
-      <w:r>
-        <w:instrText xml:space="preserve"> SEQ Table \* ARABIC </w:instrText>
-      </w:r>
-      <w:r>
-        <w:fldChar w:fldCharType="separate"/>
-      </w:r>
-      <w:r>
-        <w:rPr>
-          <w:noProof/>
-        </w:rPr>
-        <w:t>1</w:t>
-      </w:r>
-      <w:r>
-        <w:rPr>
-          <w:noProof/>
-        </w:rPr>
-        <w:fldChar w:fldCharType="end"/>
-      </w:r>
+      <w:fldSimple w:instr=" SEQ Table \* ARABIC ">
+        <w:r>
+          <w:rPr>
+            <w:noProof/>
+          </w:rPr>
+          <w:t>1</w:t>
+        </w:r>
+      </w:fldSimple>
       <w:r>
         <w:t xml:space="preserve"> NetApp defined ONTAP Roles and the </w:t>
       </w:r>
@@ -15232,27 +15206,14 @@
       <w:r>
         <w:t xml:space="preserve">Figure </w:t>
       </w:r>
-      <w:r>
-        <w:fldChar w:fldCharType="begin"/>
-      </w:r>
-      <w:r>
-        <w:instrText xml:space="preserve"> SEQ Figure \* ARABIC </w:instrText>
-      </w:r>
-      <w:r>
-        <w:fldChar w:fldCharType="separate"/>
-      </w:r>
-      <w:r>
-        <w:rPr>
-          <w:noProof/>
-        </w:rPr>
-        <w:t>3</w:t>
-      </w:r>
-      <w:r>
-        <w:rPr>
-          <w:noProof/>
-        </w:rPr>
-        <w:fldChar w:fldCharType="end"/>
-      </w:r>
+      <w:fldSimple w:instr=" SEQ Figure \* ARABIC ">
+        <w:r>
+          <w:rPr>
+            <w:noProof/>
+          </w:rPr>
+          <w:t>3</w:t>
+        </w:r>
+      </w:fldSimple>
       <w:r>
         <w:t xml:space="preserve"> Playbook to configure the ONTAP Cluste</w:t>
       </w:r>
@@ -15364,27 +15325,14 @@
       <w:r>
         <w:t xml:space="preserve">Figure </w:t>
       </w:r>
-      <w:r>
-        <w:fldChar w:fldCharType="begin"/>
-      </w:r>
-      <w:r>
-        <w:instrText xml:space="preserve"> SEQ Figure \* ARABIC </w:instrText>
-      </w:r>
-      <w:r>
-        <w:fldChar w:fldCharType="separate"/>
-      </w:r>
-      <w:r>
-        <w:rPr>
-          <w:noProof/>
-        </w:rPr>
-        <w:t>4</w:t>
-      </w:r>
-      <w:r>
-        <w:rPr>
-          <w:noProof/>
-        </w:rPr>
-        <w:fldChar w:fldCharType="end"/>
-      </w:r>
+      <w:fldSimple w:instr=" SEQ Figure \* ARABIC ">
+        <w:r>
+          <w:rPr>
+            <w:noProof/>
+          </w:rPr>
+          <w:t>4</w:t>
+        </w:r>
+      </w:fldSimple>
       <w:r>
         <w:t xml:space="preserve"> </w:t>
       </w:r>
@@ -16272,16 +16220,10 @@
         <w:t>2</w:t>
       </w:r>
       <w:r>
-        <w:t>”</w:t>
-      </w:r>
-      <w:r>
-        <w:t xml:space="preserve"> again. </w:t>
-      </w:r>
-      <w:r>
-        <w:t>L</w:t>
-      </w:r>
-      <w:r>
-        <w:t xml:space="preserve">og into the Linux server </w:t>
+        <w:t xml:space="preserve">” again. </w:t>
+      </w:r>
+      <w:r>
+        <w:t xml:space="preserve">Log into the Linux server </w:t>
       </w:r>
       <w:r>
         <w:rPr>
@@ -16298,10 +16240,7 @@
       </w:r>
       <w:proofErr w:type="spellEnd"/>
       <w:r>
-        <w:t xml:space="preserve"> as we did before</w:t>
-      </w:r>
-      <w:r>
-        <w:t xml:space="preserve">, with username </w:t>
+        <w:t xml:space="preserve"> as we did before, with username </w:t>
       </w:r>
       <w:r>
         <w:rPr>
@@ -16489,13 +16428,26 @@
         <w:rPr>
           <w:b/>
         </w:rPr>
-        <w:t>docker run -it --rm --hostname ansible lpauls/ansible</w:t>
+        <w:t xml:space="preserve">docker run -it --hostname </w:t>
+      </w:r>
+      <w:r>
+        <w:rPr>
+          <w:b/>
+        </w:rPr>
+        <w:t xml:space="preserve">ansible -v ~/workspace:/root/workspace </w:t>
+      </w:r>
+      <w:r>
+        <w:rPr>
+          <w:b/>
+        </w:rPr>
+        <w:t>lpauls/ansible</w:t>
       </w:r>
     </w:p>
     <w:p>
       <w:pPr>
         <w:pStyle w:val="BodyText"/>
         <w:rPr>
+          <w:i/>
           <w:lang w:bidi="he-IL"/>
         </w:rPr>
       </w:pPr>
@@ -16572,6 +16524,78 @@
         </w:rPr>
         <w:t>.</w:t>
       </w:r>
+    </w:p>
+    <w:p>
+      <w:pPr>
+        <w:pStyle w:val="BodyText"/>
+        <w:jc w:val="both"/>
+      </w:pPr>
+      <w:r>
+        <w:t xml:space="preserve">Copy the files to </w:t>
+      </w:r>
+      <w:r>
+        <w:rPr>
+          <w:i/>
+        </w:rPr>
+        <w:t>rhel1</w:t>
+      </w:r>
+      <w:r>
+        <w:t xml:space="preserve"> host using the commands:</w:t>
+      </w:r>
+    </w:p>
+    <w:p>
+      <w:pPr>
+        <w:pStyle w:val="ConsoleBlockSmall"/>
+        <w:shd w:val="clear" w:color="auto" w:fill="D9D9D9" w:themeFill="background1" w:themeFillShade="D9"/>
+        <w:rPr>
+          <w:b/>
+          <w:bCs/>
+        </w:rPr>
+      </w:pPr>
+      <w:r>
+        <w:rPr>
+          <w:bCs/>
+        </w:rPr>
+        <w:t>[root@ansible ~]#</w:t>
+      </w:r>
+      <w:r>
+        <w:rPr>
+          <w:b/>
+          <w:bCs/>
+        </w:rPr>
+        <w:t xml:space="preserve"> cp -R /root/ansible/lod/htdocs /root/workspace</w:t>
+      </w:r>
+    </w:p>
+    <w:p>
+      <w:pPr>
+        <w:pStyle w:val="ConsoleBlockSmall"/>
+        <w:shd w:val="clear" w:color="auto" w:fill="D9D9D9" w:themeFill="background1" w:themeFillShade="D9"/>
+        <w:rPr>
+          <w:b/>
+          <w:bCs/>
+        </w:rPr>
+      </w:pPr>
+      <w:r>
+        <w:rPr>
+          <w:bCs/>
+        </w:rPr>
+        <w:t>[root@ansible ~]#</w:t>
+      </w:r>
+      <w:r>
+        <w:rPr>
+          <w:b/>
+          <w:bCs/>
+        </w:rPr>
+        <w:t xml:space="preserve"> cp /root/ansible/lod/oops.html /root/workspace</w:t>
+      </w:r>
+    </w:p>
+    <w:p>
+      <w:pPr>
+        <w:pStyle w:val="BodyText"/>
+        <w:rPr>
+          <w:lang w:bidi="he-IL"/>
+        </w:rPr>
+      </w:pPr>
     </w:p>
     <w:p>
       <w:pPr>
@@ -20402,7 +20426,7 @@
                         </a:ln>
                         <a:extLst>
                           <a:ext uri="{91240B29-F687-4f45-9708-019B960494DF}">
-                            <a14:hiddenLine xmlns="" xmlns:mo="http://schemas.microsoft.com/office/mac/office/2008/main" xmlns:mv="urn:schemas-microsoft-com:mac:vml" xmlns:o="urn:schemas-microsoft-com:office:office" xmlns:v="urn:schemas-microsoft-com:vml" xmlns:w10="urn:schemas-microsoft-com:office:word" xmlns:w="http://schemas.openxmlformats.org/wordprocessingml/2006/main" xmlns:a14="http://schemas.microsoft.com/office/drawing/2010/main" xmlns:w16cid="http://schemas.microsoft.com/office/word/2016/wordml/cid" xmlns:am3d="http://schemas.microsoft.com/office/drawing/2017/model3d" xmlns:aink="http://schemas.microsoft.com/office/drawing/2016/ink" xmlns:cx8="http://schemas.microsoft.com/office/drawing/2016/5/14/chartex" xmlns:cx7="http://schemas.microsoft.com/office/drawing/2016/5/13/chartex" xmlns:cx6="http://schemas.microsoft.com/office/drawing/2016/5/12/chartex" xmlns:cx5="http://schemas.microsoft.com/office/drawing/2016/5/11/chartex" xmlns:cx4="http://schemas.microsoft.com/office/drawing/2016/5/10/chartex" xmlns:cx3="http://schemas.microsoft.com/office/drawing/2016/5/9/chartex" xmlns:cx2="http://schemas.microsoft.com/office/drawing/2015/10/21/chartex" w="9525">
+                            <a14:hiddenLine xmlns:cx2="http://schemas.microsoft.com/office/drawing/2015/10/21/chartex" xmlns:cx3="http://schemas.microsoft.com/office/drawing/2016/5/9/chartex" xmlns:cx4="http://schemas.microsoft.com/office/drawing/2016/5/10/chartex" xmlns:cx5="http://schemas.microsoft.com/office/drawing/2016/5/11/chartex" xmlns:cx6="http://schemas.microsoft.com/office/drawing/2016/5/12/chartex" xmlns:cx7="http://schemas.microsoft.com/office/drawing/2016/5/13/chartex" xmlns:cx8="http://schemas.microsoft.com/office/drawing/2016/5/14/chartex" xmlns:aink="http://schemas.microsoft.com/office/drawing/2016/ink" xmlns:am3d="http://schemas.microsoft.com/office/drawing/2017/model3d" xmlns:w16cid="http://schemas.microsoft.com/office/word/2016/wordml/cid" xmlns:a14="http://schemas.microsoft.com/office/drawing/2010/main" xmlns:w="http://schemas.openxmlformats.org/wordprocessingml/2006/main" xmlns:w10="urn:schemas-microsoft-com:office:word" xmlns:v="urn:schemas-microsoft-com:vml" xmlns:o="urn:schemas-microsoft-com:office:office" xmlns:mv="urn:schemas-microsoft-com:mac:vml" xmlns:mo="http://schemas.microsoft.com/office/mac/office/2008/main" xmlns="" w="9525">
                               <a:solidFill>
                                 <a:srgbClr val="000000"/>
                               </a:solidFill>
@@ -20713,7 +20737,7 @@
                         </a:ln>
                         <a:extLst>
                           <a:ext uri="{91240B29-F687-4f45-9708-019B960494DF}">
-                            <a14:hiddenLine xmlns="" xmlns:mo="http://schemas.microsoft.com/office/mac/office/2008/main" xmlns:mv="urn:schemas-microsoft-com:mac:vml" xmlns:o="urn:schemas-microsoft-com:office:office" xmlns:v="urn:schemas-microsoft-com:vml" xmlns:w10="urn:schemas-microsoft-com:office:word" xmlns:w="http://schemas.openxmlformats.org/wordprocessingml/2006/main" xmlns:a14="http://schemas.microsoft.com/office/drawing/2010/main" xmlns:w16cid="http://schemas.microsoft.com/office/word/2016/wordml/cid" xmlns:am3d="http://schemas.microsoft.com/office/drawing/2017/model3d" xmlns:aink="http://schemas.microsoft.com/office/drawing/2016/ink" xmlns:cx8="http://schemas.microsoft.com/office/drawing/2016/5/14/chartex" xmlns:cx7="http://schemas.microsoft.com/office/drawing/2016/5/13/chartex" xmlns:cx6="http://schemas.microsoft.com/office/drawing/2016/5/12/chartex" xmlns:cx5="http://schemas.microsoft.com/office/drawing/2016/5/11/chartex" xmlns:cx4="http://schemas.microsoft.com/office/drawing/2016/5/10/chartex" xmlns:cx3="http://schemas.microsoft.com/office/drawing/2016/5/9/chartex" xmlns:cx2="http://schemas.microsoft.com/office/drawing/2015/10/21/chartex" w="9525">
+                            <a14:hiddenLine xmlns:cx2="http://schemas.microsoft.com/office/drawing/2015/10/21/chartex" xmlns:cx3="http://schemas.microsoft.com/office/drawing/2016/5/9/chartex" xmlns:cx4="http://schemas.microsoft.com/office/drawing/2016/5/10/chartex" xmlns:cx5="http://schemas.microsoft.com/office/drawing/2016/5/11/chartex" xmlns:cx6="http://schemas.microsoft.com/office/drawing/2016/5/12/chartex" xmlns:cx7="http://schemas.microsoft.com/office/drawing/2016/5/13/chartex" xmlns:cx8="http://schemas.microsoft.com/office/drawing/2016/5/14/chartex" xmlns:aink="http://schemas.microsoft.com/office/drawing/2016/ink" xmlns:am3d="http://schemas.microsoft.com/office/drawing/2017/model3d" xmlns:w16cid="http://schemas.microsoft.com/office/word/2016/wordml/cid" xmlns:a14="http://schemas.microsoft.com/office/drawing/2010/main" xmlns:w="http://schemas.openxmlformats.org/wordprocessingml/2006/main" xmlns:w10="urn:schemas-microsoft-com:office:word" xmlns:v="urn:schemas-microsoft-com:vml" xmlns:o="urn:schemas-microsoft-com:office:office" xmlns:mv="urn:schemas-microsoft-com:mac:vml" xmlns:mo="http://schemas.microsoft.com/office/mac/office/2008/main" xmlns="" w="9525">
                               <a:solidFill>
                                 <a:srgbClr val="000000"/>
                               </a:solidFill>
@@ -20853,7 +20877,7 @@
                         </a:ln>
                         <a:extLst>
                           <a:ext uri="{91240B29-F687-4f45-9708-019B960494DF}">
-                            <a14:hiddenLine xmlns="" xmlns:mo="http://schemas.microsoft.com/office/mac/office/2008/main" xmlns:mv="urn:schemas-microsoft-com:mac:vml" xmlns:o="urn:schemas-microsoft-com:office:office" xmlns:v="urn:schemas-microsoft-com:vml" xmlns:w10="urn:schemas-microsoft-com:office:word" xmlns:w="http://schemas.openxmlformats.org/wordprocessingml/2006/main" xmlns:a14="http://schemas.microsoft.com/office/drawing/2010/main" xmlns:w16cid="http://schemas.microsoft.com/office/word/2016/wordml/cid" xmlns:am3d="http://schemas.microsoft.com/office/drawing/2017/model3d" xmlns:aink="http://schemas.microsoft.com/office/drawing/2016/ink" xmlns:cx8="http://schemas.microsoft.com/office/drawing/2016/5/14/chartex" xmlns:cx7="http://schemas.microsoft.com/office/drawing/2016/5/13/chartex" xmlns:cx6="http://schemas.microsoft.com/office/drawing/2016/5/12/chartex" xmlns:cx5="http://schemas.microsoft.com/office/drawing/2016/5/11/chartex" xmlns:cx4="http://schemas.microsoft.com/office/drawing/2016/5/10/chartex" xmlns:cx3="http://schemas.microsoft.com/office/drawing/2016/5/9/chartex" xmlns:cx2="http://schemas.microsoft.com/office/drawing/2015/10/21/chartex" w="9525">
+                            <a14:hiddenLine xmlns:cx2="http://schemas.microsoft.com/office/drawing/2015/10/21/chartex" xmlns:cx3="http://schemas.microsoft.com/office/drawing/2016/5/9/chartex" xmlns:cx4="http://schemas.microsoft.com/office/drawing/2016/5/10/chartex" xmlns:cx5="http://schemas.microsoft.com/office/drawing/2016/5/11/chartex" xmlns:cx6="http://schemas.microsoft.com/office/drawing/2016/5/12/chartex" xmlns:cx7="http://schemas.microsoft.com/office/drawing/2016/5/13/chartex" xmlns:cx8="http://schemas.microsoft.com/office/drawing/2016/5/14/chartex" xmlns:aink="http://schemas.microsoft.com/office/drawing/2016/ink" xmlns:am3d="http://schemas.microsoft.com/office/drawing/2017/model3d" xmlns:w16cid="http://schemas.microsoft.com/office/word/2016/wordml/cid" xmlns:a14="http://schemas.microsoft.com/office/drawing/2010/main" xmlns:w="http://schemas.openxmlformats.org/wordprocessingml/2006/main" xmlns:w10="urn:schemas-microsoft-com:office:word" xmlns:v="urn:schemas-microsoft-com:vml" xmlns:o="urn:schemas-microsoft-com:office:office" xmlns:mv="urn:schemas-microsoft-com:mac:vml" xmlns:mo="http://schemas.microsoft.com/office/mac/office/2008/main" xmlns="" w="9525">
                               <a:solidFill>
                                 <a:srgbClr val="000000"/>
                               </a:solidFill>
@@ -20879,7 +20903,7 @@
               </wp:anchor>
             </w:drawing>
           </mc:Choice>
-          <mc:Fallback xmlns:w16cid="http://schemas.microsoft.com/office/word/2016/wordml/cid" xmlns:am3d="http://schemas.microsoft.com/office/drawing/2017/model3d" xmlns:aink="http://schemas.microsoft.com/office/drawing/2016/ink" xmlns:cx8="http://schemas.microsoft.com/office/drawing/2016/5/14/chartex" xmlns:cx7="http://schemas.microsoft.com/office/drawing/2016/5/13/chartex" xmlns:cx6="http://schemas.microsoft.com/office/drawing/2016/5/12/chartex" xmlns:cx5="http://schemas.microsoft.com/office/drawing/2016/5/11/chartex" xmlns:cx4="http://schemas.microsoft.com/office/drawing/2016/5/10/chartex" xmlns:cx3="http://schemas.microsoft.com/office/drawing/2016/5/9/chartex" xmlns:cx2="http://schemas.microsoft.com/office/drawing/2015/10/21/chartex">
+          <mc:Fallback xmlns:cx2="http://schemas.microsoft.com/office/drawing/2015/10/21/chartex" xmlns:cx3="http://schemas.microsoft.com/office/drawing/2016/5/9/chartex" xmlns:cx4="http://schemas.microsoft.com/office/drawing/2016/5/10/chartex" xmlns:cx5="http://schemas.microsoft.com/office/drawing/2016/5/11/chartex" xmlns:cx6="http://schemas.microsoft.com/office/drawing/2016/5/12/chartex" xmlns:cx7="http://schemas.microsoft.com/office/drawing/2016/5/13/chartex" xmlns:cx8="http://schemas.microsoft.com/office/drawing/2016/5/14/chartex" xmlns:aink="http://schemas.microsoft.com/office/drawing/2016/ink" xmlns:am3d="http://schemas.microsoft.com/office/drawing/2017/model3d" xmlns:w16cid="http://schemas.microsoft.com/office/word/2016/wordml/cid">
             <w:pict>
               <v:rect w14:anchorId="2A445995" id="Rectangle 28" o:spid="_x0000_s1026" style="position:absolute;margin-left:-84.9pt;margin-top:746.2pt;width:565.2pt;height:41.75pt;z-index:251658246;visibility:visible;mso-wrap-style:square;mso-width-percent:0;mso-height-percent:0;mso-wrap-distance-left:9pt;mso-wrap-distance-top:0;mso-wrap-distance-right:9pt;mso-wrap-distance-bottom:0;mso-position-horizontal:absolute;mso-position-horizontal-relative:text;mso-position-vertical:absolute;mso-position-vertical-relative:page;mso-width-percent:0;mso-height-percent:0;mso-width-relative:page;mso-height-relative:page;v-text-anchor:top" o:gfxdata="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" stroked="f">
                 <v:textbox inset=",,,4.32pt"/>
@@ -20934,7 +20958,7 @@
                         </a:ln>
                         <a:extLst>
                           <a:ext uri="{91240B29-F687-4f45-9708-019B960494DF}">
-                            <a14:hiddenLine xmlns="" xmlns:mo="http://schemas.microsoft.com/office/mac/office/2008/main" xmlns:mv="urn:schemas-microsoft-com:mac:vml" xmlns:o="urn:schemas-microsoft-com:office:office" xmlns:v="urn:schemas-microsoft-com:vml" xmlns:w10="urn:schemas-microsoft-com:office:word" xmlns:w="http://schemas.openxmlformats.org/wordprocessingml/2006/main" xmlns:a14="http://schemas.microsoft.com/office/drawing/2010/main" xmlns:w16cid="http://schemas.microsoft.com/office/word/2016/wordml/cid" xmlns:am3d="http://schemas.microsoft.com/office/drawing/2017/model3d" xmlns:aink="http://schemas.microsoft.com/office/drawing/2016/ink" xmlns:cx8="http://schemas.microsoft.com/office/drawing/2016/5/14/chartex" xmlns:cx7="http://schemas.microsoft.com/office/drawing/2016/5/13/chartex" xmlns:cx6="http://schemas.microsoft.com/office/drawing/2016/5/12/chartex" xmlns:cx5="http://schemas.microsoft.com/office/drawing/2016/5/11/chartex" xmlns:cx4="http://schemas.microsoft.com/office/drawing/2016/5/10/chartex" xmlns:cx3="http://schemas.microsoft.com/office/drawing/2016/5/9/chartex" xmlns:cx2="http://schemas.microsoft.com/office/drawing/2015/10/21/chartex" w="9525">
+                            <a14:hiddenLine xmlns:cx2="http://schemas.microsoft.com/office/drawing/2015/10/21/chartex" xmlns:cx3="http://schemas.microsoft.com/office/drawing/2016/5/9/chartex" xmlns:cx4="http://schemas.microsoft.com/office/drawing/2016/5/10/chartex" xmlns:cx5="http://schemas.microsoft.com/office/drawing/2016/5/11/chartex" xmlns:cx6="http://schemas.microsoft.com/office/drawing/2016/5/12/chartex" xmlns:cx7="http://schemas.microsoft.com/office/drawing/2016/5/13/chartex" xmlns:cx8="http://schemas.microsoft.com/office/drawing/2016/5/14/chartex" xmlns:aink="http://schemas.microsoft.com/office/drawing/2016/ink" xmlns:am3d="http://schemas.microsoft.com/office/drawing/2017/model3d" xmlns:w16cid="http://schemas.microsoft.com/office/word/2016/wordml/cid" xmlns:a14="http://schemas.microsoft.com/office/drawing/2010/main" xmlns:w="http://schemas.openxmlformats.org/wordprocessingml/2006/main" xmlns:w10="urn:schemas-microsoft-com:office:word" xmlns:v="urn:schemas-microsoft-com:vml" xmlns:o="urn:schemas-microsoft-com:office:office" xmlns:mv="urn:schemas-microsoft-com:mac:vml" xmlns:mo="http://schemas.microsoft.com/office/mac/office/2008/main" xmlns="" w="9525">
                               <a:solidFill>
                                 <a:srgbClr val="000000"/>
                               </a:solidFill>
@@ -21111,7 +21135,7 @@
               <w:rStyle w:val="PageNumber"/>
               <w:noProof/>
             </w:rPr>
-            <w:t>22</w:t>
+            <w:t>21</w:t>
           </w:r>
           <w:r>
             <w:rPr>
@@ -25252,15 +25276,6 @@
 </file>
 
 <file path=customXml/item1.xml><?xml version="1.0" encoding="utf-8"?>
-<?mso-contentType ?>
-<FormTemplates xmlns="http://schemas.microsoft.com/sharepoint/v3/contenttype/forms">
-  <Display>DocumentLibraryForm</Display>
-  <Edit>DocumentLibraryForm</Edit>
-  <New>DocumentLibraryForm</New>
-</FormTemplates>
-</file>
-
-<file path=customXml/item2.xml><?xml version="1.0" encoding="utf-8"?>
 <ct:contentTypeSchema xmlns:ct="http://schemas.microsoft.com/office/2006/metadata/contentType" xmlns:ma="http://schemas.microsoft.com/office/2006/metadata/properties/metaAttributes" ct:_="" ma:_="" ma:contentTypeName="Document" ma:contentTypeID="0x010100DE2F42C90AD6FF40813D0D1157D0F0A5" ma:contentTypeVersion="1" ma:contentTypeDescription="Create a new document." ma:contentTypeScope="" ma:versionID="4d9bbe0155203d3df99a725eda6a3a0e">
   <xsd:schema xmlns:xsd="http://www.w3.org/2001/XMLSchema" xmlns:p="http://schemas.microsoft.com/office/2006/metadata/properties" xmlns:ns2="665a07bd-6d60-461f-8e91-dc28e99b16c8" targetNamespace="http://schemas.microsoft.com/office/2006/metadata/properties" ma:root="true" ma:fieldsID="b9fcdf1010ddf7c1d7ccba8668cafd50" ns2:_="">
     <xsd:import namespace="665a07bd-6d60-461f-8e91-dc28e99b16c8"/>
@@ -25320,6 +25335,15 @@
 </ct:contentTypeSchema>
 </file>
 
+<file path=customXml/item2.xml><?xml version="1.0" encoding="utf-8"?>
+<?mso-contentType ?>
+<FormTemplates xmlns="http://schemas.microsoft.com/sharepoint/v3/contenttype/forms">
+  <Display>DocumentLibraryForm</Display>
+  <Edit>DocumentLibraryForm</Edit>
+  <New>DocumentLibraryForm</New>
+</FormTemplates>
+</file>
+
 <file path=customXml/item3.xml><?xml version="1.0" encoding="utf-8"?>
 <p:properties xmlns:p="http://schemas.microsoft.com/office/2006/metadata/properties" xmlns:xsi="http://www.w3.org/2001/XMLSchema-instance">
   <documentManagement>
@@ -25333,14 +25357,6 @@
 </file>
 
 <file path=customXml/itemProps1.xml><?xml version="1.0" encoding="utf-8"?>
-<ds:datastoreItem xmlns:ds="http://schemas.openxmlformats.org/officeDocument/2006/customXml" ds:itemID="{93CE99CF-9248-40CD-8E58-4BF86C57C1A9}">
-  <ds:schemaRefs>
-    <ds:schemaRef ds:uri="http://schemas.microsoft.com/sharepoint/v3/contenttype/forms"/>
-  </ds:schemaRefs>
-</ds:datastoreItem>
-</file>
-
-<file path=customXml/itemProps2.xml><?xml version="1.0" encoding="utf-8"?>
 <ds:datastoreItem xmlns:ds="http://schemas.openxmlformats.org/officeDocument/2006/customXml" ds:itemID="{0FE50BAD-5AB9-4A59-B258-0B68FE3C1C1A}">
   <ds:schemaRefs>
     <ds:schemaRef ds:uri="http://schemas.microsoft.com/office/2006/metadata/contentType"/>
@@ -25357,6 +25373,14 @@
 </ds:datastoreItem>
 </file>
 
+<file path=customXml/itemProps2.xml><?xml version="1.0" encoding="utf-8"?>
+<ds:datastoreItem xmlns:ds="http://schemas.openxmlformats.org/officeDocument/2006/customXml" ds:itemID="{93CE99CF-9248-40CD-8E58-4BF86C57C1A9}">
+  <ds:schemaRefs>
+    <ds:schemaRef ds:uri="http://schemas.microsoft.com/sharepoint/v3/contenttype/forms"/>
+  </ds:schemaRefs>
+</ds:datastoreItem>
+</file>
+
 <file path=customXml/itemProps3.xml><?xml version="1.0" encoding="utf-8"?>
 <ds:datastoreItem xmlns:ds="http://schemas.openxmlformats.org/officeDocument/2006/customXml" ds:itemID="{45887E2D-99BC-4377-921B-A28AD82E7B0A}">
   <ds:schemaRefs>
@@ -25367,7 +25391,7 @@
 </file>
 
 <file path=customXml/itemProps4.xml><?xml version="1.0" encoding="utf-8"?>
-<ds:datastoreItem xmlns:ds="http://schemas.openxmlformats.org/officeDocument/2006/customXml" ds:itemID="{E04834DC-19A0-4BFC-940C-00B932EF80D2}">
+<ds:datastoreItem xmlns:ds="http://schemas.openxmlformats.org/officeDocument/2006/customXml" ds:itemID="{D0CFA482-1F6A-4EB2-81E1-29BFCAF7DB4E}">
   <ds:schemaRefs>
     <ds:schemaRef ds:uri="http://schemas.openxmlformats.org/officeDocument/2006/bibliography"/>
   </ds:schemaRefs>

</xml_diff>